<commit_message>
#7 #9 #14 #17 #18 #22 #23 #24
</commit_message>
<xml_diff>
--- a/documentation/SATGv2.docx
+++ b/documentation/SATGv2.docx
@@ -1572,6 +1572,18 @@
         <w:t>Пища, вода</w:t>
       </w:r>
       <w:bookmarkEnd w:id="1"/>
+      <w:r>
+        <w:rPr>
+          <w:lang w:val="en-US"/>
+        </w:rPr>
+        <w:t xml:space="preserve"> </w:t>
+      </w:r>
+      <w:r>
+        <w:rPr>
+          <w:lang w:val="ru-RU"/>
+        </w:rPr>
+        <w:t>(удалено)</w:t>
+      </w:r>
     </w:p>
     <w:p>
       <w:pPr>
@@ -1601,6 +1613,12 @@
         <w:t>Торговля</w:t>
       </w:r>
       <w:bookmarkEnd w:id="2"/>
+      <w:r>
+        <w:rPr>
+          <w:lang w:val="ru-RU"/>
+        </w:rPr>
+        <w:t xml:space="preserve"> (реализовано)</w:t>
+      </w:r>
     </w:p>
     <w:p>
       <w:pPr>
@@ -1847,7 +1865,21 @@
         <w:rPr>
           <w:lang w:val="en-US"/>
         </w:rPr>
-        <w:t xml:space="preserve"> (реализовано)</w:t>
+        <w:t xml:space="preserve"> (</w:t>
+      </w:r>
+      <w:proofErr w:type="spellStart"/>
+      <w:r>
+        <w:rPr>
+          <w:lang w:val="en-US"/>
+        </w:rPr>
+        <w:t>реализовано</w:t>
+      </w:r>
+      <w:proofErr w:type="spellEnd"/>
+      <w:r>
+        <w:rPr>
+          <w:lang w:val="en-US"/>
+        </w:rPr>
+        <w:t>)</w:t>
       </w:r>
       <w:bookmarkEnd w:id="6"/>
     </w:p>
@@ -1879,6 +1911,14 @@
         <w:t>Вступление</w:t>
       </w:r>
       <w:bookmarkEnd w:id="7"/>
+      <w:r>
+        <w:rPr>
+          <w:lang w:val="ru-RU"/>
+        </w:rPr>
+        <w:t xml:space="preserve"> (удалено)</w:t>
+      </w:r>
+      <w:bookmarkStart w:id="8" w:name="_GoBack"/>
+      <w:bookmarkEnd w:id="8"/>
     </w:p>
     <w:p>
       <w:pPr>
@@ -1902,7 +1942,21 @@
         <w:rPr>
           <w:lang w:val="ru-RU"/>
         </w:rPr>
-        <w:t>, при себе у него пару бинтов и пистолет. При смерти респавн с этим же снаряжением у самолета.</w:t>
+        <w:t xml:space="preserve">, при себе у него пару бинтов и пистолет. При смерти </w:t>
+      </w:r>
+      <w:proofErr w:type="spellStart"/>
+      <w:r>
+        <w:rPr>
+          <w:lang w:val="ru-RU"/>
+        </w:rPr>
+        <w:t>респавн</w:t>
+      </w:r>
+      <w:proofErr w:type="spellEnd"/>
+      <w:r>
+        <w:rPr>
+          <w:lang w:val="ru-RU"/>
+        </w:rPr>
+        <w:t xml:space="preserve"> с этим же снаряжением у самолета.</w:t>
       </w:r>
     </w:p>
     <w:p>
@@ -1912,14 +1966,14 @@
           <w:lang w:val="ru-RU"/>
         </w:rPr>
       </w:pPr>
-      <w:bookmarkStart w:id="8" w:name="_Toc467158961"/>
+      <w:bookmarkStart w:id="9" w:name="_Toc467158961"/>
       <w:r>
         <w:rPr>
           <w:lang w:val="ru-RU"/>
         </w:rPr>
         <w:t>Цель задания</w:t>
       </w:r>
-      <w:bookmarkEnd w:id="8"/>
+      <w:bookmarkEnd w:id="9"/>
     </w:p>
     <w:p>
       <w:pPr>
@@ -1941,7 +1995,7 @@
           <w:lang w:val="ru-RU"/>
         </w:rPr>
       </w:pPr>
-      <w:bookmarkStart w:id="9" w:name="_Toc467158962"/>
+      <w:bookmarkStart w:id="10" w:name="_Toc467158962"/>
       <w:r>
         <w:rPr>
           <w:lang w:val="ru-RU"/>
@@ -1955,7 +2009,7 @@
         </w:rPr>
         <w:t xml:space="preserve"> (реализовано)</w:t>
       </w:r>
-      <w:bookmarkEnd w:id="9"/>
+      <w:bookmarkEnd w:id="10"/>
     </w:p>
     <w:p>
       <w:pPr>
@@ -1977,7 +2031,7 @@
           <w:lang w:val="ru-RU"/>
         </w:rPr>
       </w:pPr>
-      <w:bookmarkStart w:id="10" w:name="_Toc467158963"/>
+      <w:bookmarkStart w:id="11" w:name="_Toc467158963"/>
       <w:r>
         <w:rPr>
           <w:lang w:val="ru-RU"/>
@@ -2002,7 +2056,7 @@
         </w:rPr>
         <w:t>)</w:t>
       </w:r>
-      <w:bookmarkEnd w:id="10"/>
+      <w:bookmarkEnd w:id="11"/>
     </w:p>
     <w:p>
       <w:pPr>
@@ -2037,7 +2091,7 @@
           <w:lang w:val="ru-RU"/>
         </w:rPr>
       </w:pPr>
-      <w:bookmarkStart w:id="11" w:name="_Toc467158964"/>
+      <w:bookmarkStart w:id="12" w:name="_Toc467158964"/>
       <w:r>
         <w:rPr>
           <w:lang w:val="ru-RU"/>
@@ -2056,7 +2110,7 @@
         </w:rPr>
         <w:t>(удалено)</w:t>
       </w:r>
-      <w:bookmarkEnd w:id="11"/>
+      <w:bookmarkEnd w:id="12"/>
     </w:p>
     <w:p>
       <w:pPr>
@@ -2078,14 +2132,14 @@
           <w:lang w:val="ru-RU"/>
         </w:rPr>
       </w:pPr>
-      <w:bookmarkStart w:id="12" w:name="_Toc467158965"/>
+      <w:bookmarkStart w:id="13" w:name="_Toc467158965"/>
       <w:r>
         <w:rPr>
           <w:lang w:val="ru-RU"/>
         </w:rPr>
         <w:t>Случайное создание машин по карте (реализовано)</w:t>
       </w:r>
-      <w:bookmarkEnd w:id="12"/>
+      <w:bookmarkEnd w:id="13"/>
     </w:p>
     <w:p>
       <w:pPr>
@@ -2113,8 +2167,6 @@
         </w:rPr>
         <w:t>Радио в машинах (реализовано)</w:t>
       </w:r>
-      <w:bookmarkStart w:id="13" w:name="_GoBack"/>
-      <w:bookmarkEnd w:id="13"/>
     </w:p>
     <w:sectPr>
       <w:footerReference w:type="default" r:id="rId8"/>
@@ -3217,7 +3269,7 @@
 </file>
 
 <file path=customXml/itemProps1.xml><?xml version="1.0" encoding="utf-8"?>
-<ds:datastoreItem xmlns:ds="http://schemas.openxmlformats.org/officeDocument/2006/customXml" ds:itemID="{70C37F7D-CEC6-43C4-B337-0D1A35204211}">
+<ds:datastoreItem xmlns:ds="http://schemas.openxmlformats.org/officeDocument/2006/customXml" ds:itemID="{11509C2D-B79E-4446-911A-B0F2A1F479FF}">
   <ds:schemaRefs>
     <ds:schemaRef ds:uri="http://schemas.openxmlformats.org/officeDocument/2006/bibliography"/>
   </ds:schemaRefs>

</xml_diff>